<commit_message>
fim da aula 6
</commit_message>
<xml_diff>
--- a/Resume Tags.docx
+++ b/Resume Tags.docx
@@ -5,17 +5,17 @@
     <w:tbl>
       <w:tblPr>
         <w:tblStyle w:val="Tabelacomgrade"/>
-        <w:tblW w:w="10569" w:type="dxa"/>
+        <w:tblW w:w="10805" w:type="dxa"/>
         <w:tblLook w:val="04A0" w:firstRow="1" w:lastRow="0" w:firstColumn="1" w:lastColumn="0" w:noHBand="0" w:noVBand="1"/>
       </w:tblPr>
       <w:tblGrid>
-        <w:gridCol w:w="2583"/>
-        <w:gridCol w:w="7986"/>
+        <w:gridCol w:w="2830"/>
+        <w:gridCol w:w="7975"/>
       </w:tblGrid>
       <w:tr>
         <w:tc>
           <w:tcPr>
-            <w:tcW w:w="2583" w:type="dxa"/>
+            <w:tcW w:w="2830" w:type="dxa"/>
           </w:tcPr>
           <w:p>
             <w:pPr>
@@ -24,7 +24,7 @@
             </w:pPr>
             <w:proofErr w:type="gramStart"/>
             <w:r>
-              <w:t>&lt;!</w:t>
+              <w:t>!</w:t>
             </w:r>
             <w:proofErr w:type="spellStart"/>
             <w:r>
@@ -37,470 +37,1110 @@
             </w:r>
             <w:proofErr w:type="spellStart"/>
             <w:r>
-              <w:t>hml</w:t>
-            </w:r>
-            <w:proofErr w:type="spellEnd"/>
-            <w:r>
-              <w:t>&gt;</w:t>
-            </w:r>
-          </w:p>
-        </w:tc>
-        <w:tc>
-          <w:tcPr>
-            <w:tcW w:w="7986" w:type="dxa"/>
-          </w:tcPr>
-          <w:p>
-            <w:pPr>
-              <w:pStyle w:val="SemEspaamento"/>
-            </w:pPr>
-          </w:p>
-        </w:tc>
-      </w:tr>
-      <w:tr>
-        <w:tc>
-          <w:tcPr>
-            <w:tcW w:w="2583" w:type="dxa"/>
-          </w:tcPr>
-          <w:p>
-            <w:pPr>
-              <w:pStyle w:val="SemEspaamento"/>
-              <w:jc w:val="center"/>
-            </w:pPr>
+              <w:t>h</w:t>
+            </w:r>
+            <w:r>
+              <w:t>tml</w:t>
+            </w:r>
+            <w:proofErr w:type="spellEnd"/>
+          </w:p>
+        </w:tc>
+        <w:tc>
+          <w:tcPr>
+            <w:tcW w:w="7975" w:type="dxa"/>
+          </w:tcPr>
+          <w:p>
+            <w:pPr>
+              <w:pStyle w:val="SemEspaamento"/>
+            </w:pPr>
+          </w:p>
+        </w:tc>
+      </w:tr>
+      <w:tr>
+        <w:tc>
+          <w:tcPr>
+            <w:tcW w:w="2830" w:type="dxa"/>
+          </w:tcPr>
+          <w:p>
+            <w:pPr>
+              <w:pStyle w:val="SemEspaamento"/>
+              <w:jc w:val="center"/>
+            </w:pPr>
+            <w:proofErr w:type="gramStart"/>
             <w:r>
               <w:t>&lt;</w:t>
             </w:r>
+            <w:r>
+              <w:t>!</w:t>
+            </w:r>
+            <w:r>
+              <w:t>—</w:t>
+            </w:r>
+            <w:proofErr w:type="gramEnd"/>
+            <w:r>
+              <w:t xml:space="preserve"> </w:t>
+            </w:r>
+            <w:proofErr w:type="spellStart"/>
+            <w:r>
+              <w:t>sgfjhd</w:t>
+            </w:r>
+            <w:proofErr w:type="spellEnd"/>
+            <w:r>
+              <w:t xml:space="preserve"> </w:t>
+            </w:r>
+            <w:proofErr w:type="spellStart"/>
+            <w:r>
+              <w:t>bgfjhbdg</w:t>
+            </w:r>
+            <w:proofErr w:type="spellEnd"/>
+            <w:r>
+              <w:t xml:space="preserve"> --&gt;</w:t>
+            </w:r>
+          </w:p>
+        </w:tc>
+        <w:tc>
+          <w:tcPr>
+            <w:tcW w:w="7975" w:type="dxa"/>
+          </w:tcPr>
+          <w:p>
+            <w:pPr>
+              <w:pStyle w:val="SemEspaamento"/>
+            </w:pPr>
+            <w:r>
+              <w:t>Comentário</w:t>
+            </w:r>
+          </w:p>
+        </w:tc>
+      </w:tr>
+      <w:tr>
+        <w:tc>
+          <w:tcPr>
+            <w:tcW w:w="2830" w:type="dxa"/>
+          </w:tcPr>
+          <w:p>
+            <w:pPr>
+              <w:pStyle w:val="SemEspaamento"/>
+              <w:jc w:val="center"/>
+            </w:pPr>
+          </w:p>
+        </w:tc>
+        <w:tc>
+          <w:tcPr>
+            <w:tcW w:w="7975" w:type="dxa"/>
+          </w:tcPr>
+          <w:p>
+            <w:pPr>
+              <w:pStyle w:val="SemEspaamento"/>
+            </w:pPr>
+          </w:p>
+        </w:tc>
+      </w:tr>
+      <w:tr>
+        <w:tc>
+          <w:tcPr>
+            <w:tcW w:w="2830" w:type="dxa"/>
+          </w:tcPr>
+          <w:p>
+            <w:pPr>
+              <w:pStyle w:val="SemEspaamento"/>
+              <w:jc w:val="center"/>
+            </w:pPr>
+            <w:proofErr w:type="spellStart"/>
+            <w:r>
+              <w:t>body</w:t>
+            </w:r>
+            <w:proofErr w:type="spellEnd"/>
+          </w:p>
+        </w:tc>
+        <w:tc>
+          <w:tcPr>
+            <w:tcW w:w="7975" w:type="dxa"/>
+          </w:tcPr>
+          <w:p>
+            <w:pPr>
+              <w:pStyle w:val="SemEspaamento"/>
+            </w:pPr>
+          </w:p>
+        </w:tc>
+      </w:tr>
+      <w:tr>
+        <w:tc>
+          <w:tcPr>
+            <w:tcW w:w="2830" w:type="dxa"/>
+          </w:tcPr>
+          <w:p>
+            <w:pPr>
+              <w:pStyle w:val="SemEspaamento"/>
+              <w:jc w:val="center"/>
+            </w:pPr>
+            <w:proofErr w:type="spellStart"/>
+            <w:r>
+              <w:t>br</w:t>
+            </w:r>
+            <w:proofErr w:type="spellEnd"/>
+          </w:p>
+        </w:tc>
+        <w:tc>
+          <w:tcPr>
+            <w:tcW w:w="7975" w:type="dxa"/>
+          </w:tcPr>
+          <w:p>
+            <w:pPr>
+              <w:pStyle w:val="SemEspaamento"/>
+            </w:pPr>
+            <w:r>
+              <w:t>Quebra de linha</w:t>
+            </w:r>
+          </w:p>
+        </w:tc>
+      </w:tr>
+      <w:tr>
+        <w:tc>
+          <w:tcPr>
+            <w:tcW w:w="2830" w:type="dxa"/>
+          </w:tcPr>
+          <w:p>
+            <w:pPr>
+              <w:pStyle w:val="SemEspaamento"/>
+              <w:jc w:val="center"/>
+            </w:pPr>
+            <w:proofErr w:type="spellStart"/>
+            <w:r>
+              <w:t>dd</w:t>
+            </w:r>
+            <w:proofErr w:type="spellEnd"/>
+          </w:p>
+        </w:tc>
+        <w:tc>
+          <w:tcPr>
+            <w:tcW w:w="7975" w:type="dxa"/>
+          </w:tcPr>
+          <w:p>
+            <w:pPr>
+              <w:pStyle w:val="SemEspaamento"/>
+            </w:pPr>
+            <w:r>
+              <w:t>Definição do item da lista</w:t>
+            </w:r>
+          </w:p>
+        </w:tc>
+      </w:tr>
+      <w:tr>
+        <w:tc>
+          <w:tcPr>
+            <w:tcW w:w="2830" w:type="dxa"/>
+          </w:tcPr>
+          <w:p>
+            <w:pPr>
+              <w:pStyle w:val="SemEspaamento"/>
+              <w:jc w:val="center"/>
+            </w:pPr>
+            <w:r>
+              <w:t>dl</w:t>
+            </w:r>
+          </w:p>
+        </w:tc>
+        <w:tc>
+          <w:tcPr>
+            <w:tcW w:w="7975" w:type="dxa"/>
+          </w:tcPr>
+          <w:p>
+            <w:pPr>
+              <w:pStyle w:val="SemEspaamento"/>
+            </w:pPr>
+            <w:r>
+              <w:t>Lista de definição</w:t>
+            </w:r>
+          </w:p>
+        </w:tc>
+      </w:tr>
+      <w:tr>
+        <w:tc>
+          <w:tcPr>
+            <w:tcW w:w="2830" w:type="dxa"/>
+          </w:tcPr>
+          <w:p>
+            <w:pPr>
+              <w:pStyle w:val="SemEspaamento"/>
+              <w:jc w:val="center"/>
+            </w:pPr>
+            <w:proofErr w:type="spellStart"/>
+            <w:r>
+              <w:t>dt</w:t>
+            </w:r>
+            <w:proofErr w:type="spellEnd"/>
+          </w:p>
+        </w:tc>
+        <w:tc>
+          <w:tcPr>
+            <w:tcW w:w="7975" w:type="dxa"/>
+          </w:tcPr>
+          <w:p>
+            <w:pPr>
+              <w:pStyle w:val="SemEspaamento"/>
+            </w:pPr>
+            <w:r>
+              <w:t>Item principal da lista dl</w:t>
+            </w:r>
+          </w:p>
+        </w:tc>
+      </w:tr>
+      <w:tr>
+        <w:tc>
+          <w:tcPr>
+            <w:tcW w:w="2830" w:type="dxa"/>
+          </w:tcPr>
+          <w:p>
+            <w:pPr>
+              <w:pStyle w:val="SemEspaamento"/>
+              <w:jc w:val="center"/>
+            </w:pPr>
+            <w:r>
+              <w:t>em</w:t>
+            </w:r>
+          </w:p>
+        </w:tc>
+        <w:tc>
+          <w:tcPr>
+            <w:tcW w:w="7975" w:type="dxa"/>
+          </w:tcPr>
+          <w:p>
+            <w:pPr>
+              <w:pStyle w:val="SemEspaamento"/>
+            </w:pPr>
+            <w:r>
+              <w:t>Ênfase (itálico)</w:t>
+            </w:r>
+          </w:p>
+        </w:tc>
+      </w:tr>
+      <w:tr>
+        <w:tc>
+          <w:tcPr>
+            <w:tcW w:w="2830" w:type="dxa"/>
+          </w:tcPr>
+          <w:p>
+            <w:pPr>
+              <w:pStyle w:val="SemEspaamento"/>
+              <w:jc w:val="center"/>
+            </w:pPr>
+            <w:r>
+              <w:t>h1</w:t>
+            </w:r>
+          </w:p>
+        </w:tc>
+        <w:tc>
+          <w:tcPr>
+            <w:tcW w:w="7975" w:type="dxa"/>
+          </w:tcPr>
+          <w:p>
+            <w:pPr>
+              <w:pStyle w:val="SemEspaamento"/>
+            </w:pPr>
+            <w:r>
+              <w:t xml:space="preserve">Título de nível 1 – usar só uma vez por </w:t>
+            </w:r>
             <w:proofErr w:type="spellStart"/>
             <w:r>
               <w:t>html</w:t>
             </w:r>
             <w:proofErr w:type="spellEnd"/>
-            <w:r>
-              <w:t>&gt;</w:t>
-            </w:r>
-          </w:p>
-        </w:tc>
-        <w:tc>
-          <w:tcPr>
-            <w:tcW w:w="7986" w:type="dxa"/>
-          </w:tcPr>
-          <w:p>
-            <w:pPr>
-              <w:pStyle w:val="SemEspaamento"/>
-            </w:pPr>
-          </w:p>
-        </w:tc>
-      </w:tr>
-      <w:tr>
-        <w:tc>
-          <w:tcPr>
-            <w:tcW w:w="2583" w:type="dxa"/>
-          </w:tcPr>
-          <w:p>
-            <w:pPr>
-              <w:pStyle w:val="SemEspaamento"/>
-              <w:jc w:val="center"/>
-            </w:pPr>
-            <w:r>
-              <w:t>&lt;</w:t>
-            </w:r>
+          </w:p>
+        </w:tc>
+      </w:tr>
+      <w:tr>
+        <w:tc>
+          <w:tcPr>
+            <w:tcW w:w="2830" w:type="dxa"/>
+          </w:tcPr>
+          <w:p>
+            <w:pPr>
+              <w:pStyle w:val="SemEspaamento"/>
+              <w:jc w:val="center"/>
+            </w:pPr>
+            <w:r>
+              <w:t>h2</w:t>
+            </w:r>
+          </w:p>
+        </w:tc>
+        <w:tc>
+          <w:tcPr>
+            <w:tcW w:w="7975" w:type="dxa"/>
+          </w:tcPr>
+          <w:p>
+            <w:pPr>
+              <w:pStyle w:val="SemEspaamento"/>
+            </w:pPr>
+          </w:p>
+        </w:tc>
+      </w:tr>
+      <w:tr>
+        <w:tc>
+          <w:tcPr>
+            <w:tcW w:w="2830" w:type="dxa"/>
+          </w:tcPr>
+          <w:p>
+            <w:pPr>
+              <w:pStyle w:val="SemEspaamento"/>
+              <w:jc w:val="center"/>
+            </w:pPr>
+            <w:r>
+              <w:t>h3</w:t>
+            </w:r>
+          </w:p>
+        </w:tc>
+        <w:tc>
+          <w:tcPr>
+            <w:tcW w:w="7975" w:type="dxa"/>
+          </w:tcPr>
+          <w:p>
+            <w:pPr>
+              <w:pStyle w:val="SemEspaamento"/>
+            </w:pPr>
+          </w:p>
+        </w:tc>
+      </w:tr>
+      <w:tr>
+        <w:tc>
+          <w:tcPr>
+            <w:tcW w:w="2830" w:type="dxa"/>
+          </w:tcPr>
+          <w:p>
+            <w:pPr>
+              <w:pStyle w:val="SemEspaamento"/>
+              <w:jc w:val="center"/>
+            </w:pPr>
+            <w:r>
+              <w:t>h4</w:t>
+            </w:r>
+          </w:p>
+        </w:tc>
+        <w:tc>
+          <w:tcPr>
+            <w:tcW w:w="7975" w:type="dxa"/>
+          </w:tcPr>
+          <w:p>
+            <w:pPr>
+              <w:pStyle w:val="SemEspaamento"/>
+            </w:pPr>
+          </w:p>
+        </w:tc>
+      </w:tr>
+      <w:tr>
+        <w:tc>
+          <w:tcPr>
+            <w:tcW w:w="2830" w:type="dxa"/>
+          </w:tcPr>
+          <w:p>
+            <w:pPr>
+              <w:pStyle w:val="SemEspaamento"/>
+              <w:jc w:val="center"/>
+            </w:pPr>
+            <w:r>
+              <w:t>h5</w:t>
+            </w:r>
+          </w:p>
+        </w:tc>
+        <w:tc>
+          <w:tcPr>
+            <w:tcW w:w="7975" w:type="dxa"/>
+          </w:tcPr>
+          <w:p>
+            <w:pPr>
+              <w:pStyle w:val="SemEspaamento"/>
+            </w:pPr>
+          </w:p>
+        </w:tc>
+      </w:tr>
+      <w:tr>
+        <w:tc>
+          <w:tcPr>
+            <w:tcW w:w="2830" w:type="dxa"/>
+          </w:tcPr>
+          <w:p>
+            <w:pPr>
+              <w:pStyle w:val="SemEspaamento"/>
+              <w:jc w:val="center"/>
+            </w:pPr>
+            <w:r>
+              <w:t>h6</w:t>
+            </w:r>
+          </w:p>
+        </w:tc>
+        <w:tc>
+          <w:tcPr>
+            <w:tcW w:w="7975" w:type="dxa"/>
+          </w:tcPr>
+          <w:p>
+            <w:pPr>
+              <w:pStyle w:val="SemEspaamento"/>
+            </w:pPr>
+            <w:r>
+              <w:t>Título de nível 6</w:t>
+            </w:r>
+          </w:p>
+        </w:tc>
+      </w:tr>
+      <w:tr>
+        <w:tc>
+          <w:tcPr>
+            <w:tcW w:w="2830" w:type="dxa"/>
+          </w:tcPr>
+          <w:p>
+            <w:pPr>
+              <w:pStyle w:val="SemEspaamento"/>
+              <w:jc w:val="center"/>
+            </w:pPr>
+            <w:proofErr w:type="spellStart"/>
+            <w:r>
+              <w:t>html</w:t>
+            </w:r>
+            <w:proofErr w:type="spellEnd"/>
+          </w:p>
+        </w:tc>
+        <w:tc>
+          <w:tcPr>
+            <w:tcW w:w="7975" w:type="dxa"/>
+          </w:tcPr>
+          <w:p>
+            <w:pPr>
+              <w:pStyle w:val="SemEspaamento"/>
+            </w:pPr>
+          </w:p>
+        </w:tc>
+      </w:tr>
+      <w:tr>
+        <w:tc>
+          <w:tcPr>
+            <w:tcW w:w="2830" w:type="dxa"/>
+          </w:tcPr>
+          <w:p>
+            <w:pPr>
+              <w:pStyle w:val="SemEspaamento"/>
+              <w:jc w:val="center"/>
+            </w:pPr>
             <w:proofErr w:type="spellStart"/>
             <w:r>
               <w:t>head</w:t>
             </w:r>
             <w:proofErr w:type="spellEnd"/>
-            <w:r>
-              <w:t>&gt;</w:t>
-            </w:r>
-          </w:p>
-        </w:tc>
-        <w:tc>
-          <w:tcPr>
-            <w:tcW w:w="7986" w:type="dxa"/>
-          </w:tcPr>
-          <w:p>
-            <w:pPr>
-              <w:pStyle w:val="SemEspaamento"/>
-            </w:pPr>
-          </w:p>
-        </w:tc>
-      </w:tr>
-      <w:tr>
-        <w:tc>
-          <w:tcPr>
-            <w:tcW w:w="2583" w:type="dxa"/>
-          </w:tcPr>
-          <w:p>
-            <w:pPr>
-              <w:pStyle w:val="SemEspaamento"/>
-              <w:jc w:val="center"/>
-            </w:pPr>
-            <w:r>
-              <w:t>&lt;</w:t>
-            </w:r>
+          </w:p>
+        </w:tc>
+        <w:tc>
+          <w:tcPr>
+            <w:tcW w:w="7975" w:type="dxa"/>
+          </w:tcPr>
+          <w:p>
+            <w:pPr>
+              <w:pStyle w:val="SemEspaamento"/>
+            </w:pPr>
+          </w:p>
+        </w:tc>
+      </w:tr>
+      <w:tr>
+        <w:tc>
+          <w:tcPr>
+            <w:tcW w:w="2830" w:type="dxa"/>
+          </w:tcPr>
+          <w:p>
+            <w:pPr>
+              <w:pStyle w:val="SemEspaamento"/>
+              <w:jc w:val="center"/>
+            </w:pPr>
+            <w:r>
+              <w:t>li</w:t>
+            </w:r>
+          </w:p>
+        </w:tc>
+        <w:tc>
+          <w:tcPr>
+            <w:tcW w:w="7975" w:type="dxa"/>
+          </w:tcPr>
+          <w:p>
+            <w:pPr>
+              <w:pStyle w:val="SemEspaamento"/>
+            </w:pPr>
+            <w:r>
+              <w:t>Item de lista (ordenada ou não)</w:t>
+            </w:r>
+          </w:p>
+        </w:tc>
+      </w:tr>
+      <w:tr>
+        <w:tc>
+          <w:tcPr>
+            <w:tcW w:w="2830" w:type="dxa"/>
+          </w:tcPr>
+          <w:p>
+            <w:pPr>
+              <w:pStyle w:val="SemEspaamento"/>
+              <w:jc w:val="center"/>
+            </w:pPr>
+            <w:r>
+              <w:t xml:space="preserve">&lt;meta </w:t>
+            </w:r>
+            <w:proofErr w:type="spellStart"/>
+            <w:r>
+              <w:t>charset</w:t>
+            </w:r>
+            <w:proofErr w:type="spellEnd"/>
+            <w:proofErr w:type="gramStart"/>
+            <w:r>
+              <w:t>=”utf</w:t>
+            </w:r>
+            <w:proofErr w:type="gramEnd"/>
+            <w:r>
+              <w:t>-8” /&gt;</w:t>
+            </w:r>
+          </w:p>
+        </w:tc>
+        <w:tc>
+          <w:tcPr>
+            <w:tcW w:w="7975" w:type="dxa"/>
+          </w:tcPr>
+          <w:p>
+            <w:pPr>
+              <w:pStyle w:val="SemEspaamento"/>
+            </w:pPr>
+          </w:p>
+        </w:tc>
+      </w:tr>
+      <w:tr>
+        <w:tc>
+          <w:tcPr>
+            <w:tcW w:w="2830" w:type="dxa"/>
+          </w:tcPr>
+          <w:p>
+            <w:pPr>
+              <w:pStyle w:val="SemEspaamento"/>
+              <w:jc w:val="center"/>
+            </w:pPr>
+            <w:r>
+              <w:t xml:space="preserve">&lt;meta </w:t>
+            </w:r>
+            <w:proofErr w:type="spellStart"/>
+            <w:r>
+              <w:t>name</w:t>
+            </w:r>
+            <w:proofErr w:type="spellEnd"/>
+            <w:r>
+              <w:t>="</w:t>
+            </w:r>
+            <w:proofErr w:type="spellStart"/>
+            <w:r>
+              <w:t>description</w:t>
+            </w:r>
+            <w:proofErr w:type="spellEnd"/>
+            <w:r>
+              <w:t xml:space="preserve">" </w:t>
+            </w:r>
+            <w:proofErr w:type="spellStart"/>
+            <w:r>
+              <w:t>content</w:t>
+            </w:r>
+            <w:proofErr w:type="spellEnd"/>
+            <w:r>
+              <w:t>="</w:t>
+            </w:r>
+            <w:proofErr w:type="spellStart"/>
+            <w:r>
+              <w:t>jdfg</w:t>
+            </w:r>
+            <w:proofErr w:type="spellEnd"/>
+            <w:r>
+              <w:t xml:space="preserve"> dg”&gt;</w:t>
+            </w:r>
+          </w:p>
+        </w:tc>
+        <w:tc>
+          <w:tcPr>
+            <w:tcW w:w="7975" w:type="dxa"/>
+          </w:tcPr>
+          <w:p>
+            <w:pPr>
+              <w:pStyle w:val="SemEspaamento"/>
+            </w:pPr>
+          </w:p>
+        </w:tc>
+      </w:tr>
+      <w:tr>
+        <w:tc>
+          <w:tcPr>
+            <w:tcW w:w="2830" w:type="dxa"/>
+          </w:tcPr>
+          <w:p>
+            <w:pPr>
+              <w:pStyle w:val="SemEspaamento"/>
+              <w:tabs>
+                <w:tab w:val="left" w:pos="452"/>
+              </w:tabs>
+              <w:jc w:val="center"/>
+            </w:pPr>
+            <w:r>
+              <w:t xml:space="preserve">&lt;meta </w:t>
+            </w:r>
+            <w:proofErr w:type="spellStart"/>
+            <w:r>
+              <w:t>name</w:t>
+            </w:r>
+            <w:proofErr w:type="spellEnd"/>
+            <w:r>
+              <w:t>="</w:t>
+            </w:r>
+            <w:proofErr w:type="spellStart"/>
+            <w:r>
+              <w:t>keywords</w:t>
+            </w:r>
+            <w:proofErr w:type="spellEnd"/>
+            <w:r>
+              <w:t xml:space="preserve">" </w:t>
+            </w:r>
+            <w:proofErr w:type="spellStart"/>
+            <w:r>
+              <w:t>content</w:t>
+            </w:r>
+            <w:proofErr w:type="spellEnd"/>
+            <w:r>
+              <w:t>="</w:t>
+            </w:r>
+            <w:proofErr w:type="spellStart"/>
+            <w:r>
+              <w:t>html</w:t>
+            </w:r>
+            <w:proofErr w:type="spellEnd"/>
+            <w:r>
+              <w:t>, teste”&gt;</w:t>
+            </w:r>
+          </w:p>
+        </w:tc>
+        <w:tc>
+          <w:tcPr>
+            <w:tcW w:w="7975" w:type="dxa"/>
+          </w:tcPr>
+          <w:p>
+            <w:pPr>
+              <w:pStyle w:val="SemEspaamento"/>
+            </w:pPr>
+          </w:p>
+        </w:tc>
+      </w:tr>
+      <w:tr>
+        <w:tc>
+          <w:tcPr>
+            <w:tcW w:w="2830" w:type="dxa"/>
+          </w:tcPr>
+          <w:p>
+            <w:pPr>
+              <w:pStyle w:val="SemEspaamento"/>
+              <w:tabs>
+                <w:tab w:val="left" w:pos="452"/>
+              </w:tabs>
+              <w:jc w:val="center"/>
+            </w:pPr>
+            <w:r>
+              <w:t xml:space="preserve">&lt;meta </w:t>
+            </w:r>
+            <w:proofErr w:type="spellStart"/>
+            <w:r>
+              <w:t>name</w:t>
+            </w:r>
+            <w:proofErr w:type="spellEnd"/>
+            <w:r>
+              <w:t>="</w:t>
+            </w:r>
+            <w:proofErr w:type="spellStart"/>
+            <w:r>
+              <w:t>author</w:t>
+            </w:r>
+            <w:proofErr w:type="spellEnd"/>
+            <w:r>
+              <w:t xml:space="preserve">" </w:t>
+            </w:r>
+            <w:proofErr w:type="spellStart"/>
+            <w:r>
+              <w:t>content</w:t>
+            </w:r>
+            <w:proofErr w:type="spellEnd"/>
+            <w:r>
+              <w:t>="Geovane</w:t>
+            </w:r>
+            <w:r>
+              <w:t>”&gt;</w:t>
+            </w:r>
+          </w:p>
+        </w:tc>
+        <w:tc>
+          <w:tcPr>
+            <w:tcW w:w="7975" w:type="dxa"/>
+          </w:tcPr>
+          <w:p>
+            <w:pPr>
+              <w:pStyle w:val="SemEspaamento"/>
+            </w:pPr>
+          </w:p>
+        </w:tc>
+      </w:tr>
+      <w:tr>
+        <w:tc>
+          <w:tcPr>
+            <w:tcW w:w="2830" w:type="dxa"/>
+          </w:tcPr>
+          <w:p>
+            <w:pPr>
+              <w:pStyle w:val="SemEspaamento"/>
+              <w:jc w:val="center"/>
+            </w:pPr>
+            <w:proofErr w:type="spellStart"/>
+            <w:r>
+              <w:t>ol</w:t>
+            </w:r>
+            <w:proofErr w:type="spellEnd"/>
+          </w:p>
+        </w:tc>
+        <w:tc>
+          <w:tcPr>
+            <w:tcW w:w="7975" w:type="dxa"/>
+          </w:tcPr>
+          <w:p>
+            <w:pPr>
+              <w:pStyle w:val="SemEspaamento"/>
+            </w:pPr>
+            <w:r>
+              <w:t>Lista ordenada</w:t>
+            </w:r>
+          </w:p>
+        </w:tc>
+      </w:tr>
+      <w:tr>
+        <w:tc>
+          <w:tcPr>
+            <w:tcW w:w="2830" w:type="dxa"/>
+          </w:tcPr>
+          <w:p>
+            <w:pPr>
+              <w:pStyle w:val="SemEspaamento"/>
+              <w:jc w:val="center"/>
+            </w:pPr>
+            <w:r>
+              <w:t>p</w:t>
+            </w:r>
+          </w:p>
+        </w:tc>
+        <w:tc>
+          <w:tcPr>
+            <w:tcW w:w="7975" w:type="dxa"/>
+          </w:tcPr>
+          <w:p>
+            <w:pPr>
+              <w:pStyle w:val="SemEspaamento"/>
+            </w:pPr>
+            <w:r>
+              <w:t>paragrafo</w:t>
+            </w:r>
+          </w:p>
+        </w:tc>
+      </w:tr>
+      <w:tr>
+        <w:tc>
+          <w:tcPr>
+            <w:tcW w:w="2830" w:type="dxa"/>
+          </w:tcPr>
+          <w:p>
+            <w:pPr>
+              <w:pStyle w:val="SemEspaamento"/>
+              <w:jc w:val="center"/>
+            </w:pPr>
+            <w:proofErr w:type="spellStart"/>
+            <w:r>
+              <w:t>strong</w:t>
+            </w:r>
+            <w:proofErr w:type="spellEnd"/>
+          </w:p>
+        </w:tc>
+        <w:tc>
+          <w:tcPr>
+            <w:tcW w:w="7975" w:type="dxa"/>
+          </w:tcPr>
+          <w:p>
+            <w:pPr>
+              <w:pStyle w:val="SemEspaamento"/>
+            </w:pPr>
+            <w:r>
+              <w:t>Negrito</w:t>
+            </w:r>
+          </w:p>
+        </w:tc>
+      </w:tr>
+      <w:tr>
+        <w:tc>
+          <w:tcPr>
+            <w:tcW w:w="2830" w:type="dxa"/>
+          </w:tcPr>
+          <w:p>
+            <w:pPr>
+              <w:pStyle w:val="SemEspaamento"/>
+              <w:jc w:val="center"/>
+            </w:pPr>
             <w:proofErr w:type="spellStart"/>
             <w:r>
               <w:t>title</w:t>
             </w:r>
             <w:proofErr w:type="spellEnd"/>
-            <w:r>
-              <w:t>&gt;</w:t>
-            </w:r>
-          </w:p>
-        </w:tc>
-        <w:tc>
-          <w:tcPr>
-            <w:tcW w:w="7986" w:type="dxa"/>
-          </w:tcPr>
-          <w:p>
-            <w:pPr>
-              <w:pStyle w:val="SemEspaamento"/>
-            </w:pPr>
-          </w:p>
-        </w:tc>
-      </w:tr>
-      <w:tr>
-        <w:tc>
-          <w:tcPr>
-            <w:tcW w:w="2583" w:type="dxa"/>
-          </w:tcPr>
-          <w:p>
-            <w:pPr>
-              <w:pStyle w:val="SemEspaamento"/>
-              <w:jc w:val="center"/>
-            </w:pPr>
-            <w:r>
-              <w:t xml:space="preserve">&lt;meta </w:t>
-            </w:r>
-            <w:proofErr w:type="spellStart"/>
-            <w:r>
-              <w:t>charset</w:t>
-            </w:r>
-            <w:proofErr w:type="spellEnd"/>
-            <w:proofErr w:type="gramStart"/>
-            <w:r>
-              <w:t>=”utf</w:t>
-            </w:r>
-            <w:proofErr w:type="gramEnd"/>
-            <w:r>
-              <w:t>-8” /&gt;</w:t>
-            </w:r>
-          </w:p>
-        </w:tc>
-        <w:tc>
-          <w:tcPr>
-            <w:tcW w:w="7986" w:type="dxa"/>
-          </w:tcPr>
-          <w:p>
-            <w:pPr>
-              <w:pStyle w:val="SemEspaamento"/>
-            </w:pPr>
-          </w:p>
-        </w:tc>
-      </w:tr>
-      <w:tr>
-        <w:tc>
-          <w:tcPr>
-            <w:tcW w:w="2583" w:type="dxa"/>
-          </w:tcPr>
-          <w:p>
-            <w:pPr>
-              <w:pStyle w:val="SemEspaamento"/>
-              <w:jc w:val="center"/>
-            </w:pPr>
-            <w:r>
-              <w:t>&lt;</w:t>
-            </w:r>
-            <w:proofErr w:type="spellStart"/>
-            <w:r>
-              <w:t>body</w:t>
-            </w:r>
-            <w:proofErr w:type="spellEnd"/>
-            <w:r>
-              <w:t>&gt;</w:t>
-            </w:r>
-          </w:p>
-        </w:tc>
-        <w:tc>
-          <w:tcPr>
-            <w:tcW w:w="7986" w:type="dxa"/>
-          </w:tcPr>
-          <w:p>
-            <w:pPr>
-              <w:pStyle w:val="SemEspaamento"/>
-            </w:pPr>
-          </w:p>
-        </w:tc>
-      </w:tr>
-      <w:tr>
-        <w:tc>
-          <w:tcPr>
-            <w:tcW w:w="2583" w:type="dxa"/>
-          </w:tcPr>
-          <w:p>
-            <w:pPr>
-              <w:pStyle w:val="SemEspaamento"/>
-              <w:jc w:val="center"/>
-            </w:pPr>
-            <w:r>
-              <w:t>&lt;h1&gt;</w:t>
-            </w:r>
-          </w:p>
-        </w:tc>
-        <w:tc>
-          <w:tcPr>
-            <w:tcW w:w="7986" w:type="dxa"/>
-          </w:tcPr>
-          <w:p>
-            <w:pPr>
-              <w:pStyle w:val="SemEspaamento"/>
-            </w:pPr>
-          </w:p>
-        </w:tc>
-      </w:tr>
-      <w:tr>
-        <w:tc>
-          <w:tcPr>
-            <w:tcW w:w="2583" w:type="dxa"/>
-          </w:tcPr>
-          <w:p>
-            <w:pPr>
-              <w:pStyle w:val="SemEspaamento"/>
-              <w:jc w:val="center"/>
-            </w:pPr>
-            <w:r>
-              <w:t>&lt;p&gt;</w:t>
-            </w:r>
-          </w:p>
-        </w:tc>
-        <w:tc>
-          <w:tcPr>
-            <w:tcW w:w="7986" w:type="dxa"/>
-          </w:tcPr>
-          <w:p>
-            <w:pPr>
-              <w:pStyle w:val="SemEspaamento"/>
-            </w:pPr>
-            <w:r>
-              <w:t>paragrafo</w:t>
-            </w:r>
-          </w:p>
-        </w:tc>
-      </w:tr>
-      <w:tr>
-        <w:tc>
-          <w:tcPr>
-            <w:tcW w:w="2583" w:type="dxa"/>
-          </w:tcPr>
-          <w:p>
-            <w:pPr>
-              <w:pStyle w:val="SemEspaamento"/>
-              <w:jc w:val="center"/>
-            </w:pPr>
-            <w:r>
-              <w:t>&lt;</w:t>
-            </w:r>
-            <w:proofErr w:type="spellStart"/>
-            <w:r>
-              <w:t>br</w:t>
-            </w:r>
-            <w:proofErr w:type="spellEnd"/>
-            <w:r>
-              <w:t>&gt;</w:t>
-            </w:r>
-          </w:p>
-        </w:tc>
-        <w:tc>
-          <w:tcPr>
-            <w:tcW w:w="7986" w:type="dxa"/>
-          </w:tcPr>
-          <w:p>
-            <w:pPr>
-              <w:pStyle w:val="SemEspaamento"/>
-            </w:pPr>
-            <w:r>
-              <w:t>Quebra de linha</w:t>
-            </w:r>
-          </w:p>
-        </w:tc>
-      </w:tr>
-      <w:tr>
-        <w:tc>
-          <w:tcPr>
-            <w:tcW w:w="2583" w:type="dxa"/>
-          </w:tcPr>
-          <w:p>
-            <w:pPr>
-              <w:pStyle w:val="SemEspaamento"/>
-              <w:jc w:val="center"/>
-            </w:pPr>
-            <w:r>
-              <w:t>&lt;e</w:t>
+          </w:p>
+        </w:tc>
+        <w:tc>
+          <w:tcPr>
+            <w:tcW w:w="7975" w:type="dxa"/>
+          </w:tcPr>
+          <w:p>
+            <w:pPr>
+              <w:pStyle w:val="SemEspaamento"/>
+            </w:pPr>
+            <w:r>
+              <w:t>Nome do site – Descrição do site</w:t>
+            </w:r>
+            <w:r>
+              <w:br/>
+              <w:t>Se não for a homepage, usar o nome do artigo e o nome do site no Final após um se</w:t>
             </w:r>
             <w:bookmarkStart w:id="0" w:name="_GoBack"/>
             <w:bookmarkEnd w:id="0"/>
             <w:r>
-              <w:t>m&gt;</w:t>
-            </w:r>
-          </w:p>
-        </w:tc>
-        <w:tc>
-          <w:tcPr>
-            <w:tcW w:w="7986" w:type="dxa"/>
-          </w:tcPr>
-          <w:p>
-            <w:pPr>
-              <w:pStyle w:val="SemEspaamento"/>
-            </w:pPr>
-            <w:r>
-              <w:t>Ênfase (itálico)</w:t>
-            </w:r>
-          </w:p>
-        </w:tc>
-      </w:tr>
-      <w:tr>
-        <w:tc>
-          <w:tcPr>
-            <w:tcW w:w="2583" w:type="dxa"/>
-          </w:tcPr>
-          <w:p>
-            <w:pPr>
-              <w:pStyle w:val="SemEspaamento"/>
-              <w:jc w:val="center"/>
-            </w:pPr>
-            <w:r>
-              <w:t>&lt;</w:t>
-            </w:r>
-            <w:proofErr w:type="spellStart"/>
-            <w:r>
-              <w:t>strong</w:t>
-            </w:r>
-            <w:proofErr w:type="spellEnd"/>
-            <w:r>
-              <w:t>&gt;</w:t>
-            </w:r>
-          </w:p>
-        </w:tc>
-        <w:tc>
-          <w:tcPr>
-            <w:tcW w:w="7986" w:type="dxa"/>
-          </w:tcPr>
-          <w:p>
-            <w:pPr>
-              <w:pStyle w:val="SemEspaamento"/>
-            </w:pPr>
-            <w:r>
-              <w:t>Negrito</w:t>
-            </w:r>
-          </w:p>
-        </w:tc>
-      </w:tr>
-      <w:tr>
-        <w:tc>
-          <w:tcPr>
-            <w:tcW w:w="2583" w:type="dxa"/>
-          </w:tcPr>
-          <w:p>
-            <w:pPr>
-              <w:pStyle w:val="SemEspaamento"/>
-              <w:jc w:val="center"/>
-            </w:pPr>
-          </w:p>
-        </w:tc>
-        <w:tc>
-          <w:tcPr>
-            <w:tcW w:w="7986" w:type="dxa"/>
-          </w:tcPr>
-          <w:p>
-            <w:pPr>
-              <w:pStyle w:val="SemEspaamento"/>
-            </w:pPr>
-          </w:p>
-        </w:tc>
-      </w:tr>
-      <w:tr>
-        <w:tc>
-          <w:tcPr>
-            <w:tcW w:w="2583" w:type="dxa"/>
-          </w:tcPr>
-          <w:p>
-            <w:pPr>
-              <w:pStyle w:val="SemEspaamento"/>
-              <w:jc w:val="center"/>
-            </w:pPr>
-          </w:p>
-        </w:tc>
-        <w:tc>
-          <w:tcPr>
-            <w:tcW w:w="7986" w:type="dxa"/>
-          </w:tcPr>
-          <w:p>
-            <w:pPr>
-              <w:pStyle w:val="SemEspaamento"/>
-            </w:pPr>
-          </w:p>
-        </w:tc>
-      </w:tr>
-      <w:tr>
-        <w:tc>
-          <w:tcPr>
-            <w:tcW w:w="2583" w:type="dxa"/>
-          </w:tcPr>
-          <w:p>
-            <w:pPr>
-              <w:pStyle w:val="SemEspaamento"/>
-              <w:jc w:val="center"/>
-            </w:pPr>
-          </w:p>
-        </w:tc>
-        <w:tc>
-          <w:tcPr>
-            <w:tcW w:w="7986" w:type="dxa"/>
-          </w:tcPr>
-          <w:p>
-            <w:pPr>
-              <w:pStyle w:val="SemEspaamento"/>
-            </w:pPr>
-          </w:p>
-        </w:tc>
-      </w:tr>
-      <w:tr>
-        <w:tc>
-          <w:tcPr>
-            <w:tcW w:w="2583" w:type="dxa"/>
-          </w:tcPr>
-          <w:p>
-            <w:pPr>
-              <w:pStyle w:val="SemEspaamento"/>
-              <w:jc w:val="center"/>
-            </w:pPr>
-          </w:p>
-        </w:tc>
-        <w:tc>
-          <w:tcPr>
-            <w:tcW w:w="7986" w:type="dxa"/>
-          </w:tcPr>
-          <w:p>
-            <w:pPr>
-              <w:pStyle w:val="SemEspaamento"/>
-            </w:pPr>
-          </w:p>
-        </w:tc>
-      </w:tr>
-      <w:tr>
-        <w:tc>
-          <w:tcPr>
-            <w:tcW w:w="2583" w:type="dxa"/>
-          </w:tcPr>
-          <w:p>
-            <w:pPr>
-              <w:pStyle w:val="SemEspaamento"/>
-              <w:jc w:val="center"/>
-            </w:pPr>
-          </w:p>
-        </w:tc>
-        <w:tc>
-          <w:tcPr>
-            <w:tcW w:w="7986" w:type="dxa"/>
+              <w:t>parador</w:t>
+            </w:r>
+          </w:p>
+        </w:tc>
+      </w:tr>
+      <w:tr>
+        <w:tc>
+          <w:tcPr>
+            <w:tcW w:w="2830" w:type="dxa"/>
+          </w:tcPr>
+          <w:p>
+            <w:pPr>
+              <w:pStyle w:val="SemEspaamento"/>
+              <w:jc w:val="center"/>
+            </w:pPr>
+            <w:proofErr w:type="spellStart"/>
+            <w:r>
+              <w:t>ul</w:t>
+            </w:r>
+            <w:proofErr w:type="spellEnd"/>
+          </w:p>
+        </w:tc>
+        <w:tc>
+          <w:tcPr>
+            <w:tcW w:w="7975" w:type="dxa"/>
+          </w:tcPr>
+          <w:p>
+            <w:pPr>
+              <w:pStyle w:val="SemEspaamento"/>
+            </w:pPr>
+            <w:r>
+              <w:t>Lista não ordenada</w:t>
+            </w:r>
+          </w:p>
+        </w:tc>
+      </w:tr>
+      <w:tr>
+        <w:tc>
+          <w:tcPr>
+            <w:tcW w:w="2830" w:type="dxa"/>
+          </w:tcPr>
+          <w:p>
+            <w:pPr>
+              <w:pStyle w:val="SemEspaamento"/>
+              <w:jc w:val="center"/>
+            </w:pPr>
+          </w:p>
+        </w:tc>
+        <w:tc>
+          <w:tcPr>
+            <w:tcW w:w="7975" w:type="dxa"/>
+          </w:tcPr>
+          <w:p>
+            <w:pPr>
+              <w:pStyle w:val="SemEspaamento"/>
+            </w:pPr>
+          </w:p>
+        </w:tc>
+      </w:tr>
+      <w:tr>
+        <w:tc>
+          <w:tcPr>
+            <w:tcW w:w="2830" w:type="dxa"/>
+          </w:tcPr>
+          <w:p>
+            <w:pPr>
+              <w:pStyle w:val="SemEspaamento"/>
+              <w:jc w:val="center"/>
+            </w:pPr>
+          </w:p>
+        </w:tc>
+        <w:tc>
+          <w:tcPr>
+            <w:tcW w:w="7975" w:type="dxa"/>
+          </w:tcPr>
+          <w:p>
+            <w:pPr>
+              <w:pStyle w:val="SemEspaamento"/>
+            </w:pPr>
+          </w:p>
+        </w:tc>
+      </w:tr>
+      <w:tr>
+        <w:tc>
+          <w:tcPr>
+            <w:tcW w:w="2830" w:type="dxa"/>
+          </w:tcPr>
+          <w:p>
+            <w:pPr>
+              <w:pStyle w:val="SemEspaamento"/>
+              <w:jc w:val="center"/>
+            </w:pPr>
+          </w:p>
+        </w:tc>
+        <w:tc>
+          <w:tcPr>
+            <w:tcW w:w="7975" w:type="dxa"/>
+          </w:tcPr>
+          <w:p>
+            <w:pPr>
+              <w:pStyle w:val="SemEspaamento"/>
+            </w:pPr>
+          </w:p>
+        </w:tc>
+      </w:tr>
+      <w:tr>
+        <w:tc>
+          <w:tcPr>
+            <w:tcW w:w="2830" w:type="dxa"/>
+          </w:tcPr>
+          <w:p>
+            <w:pPr>
+              <w:pStyle w:val="SemEspaamento"/>
+              <w:jc w:val="center"/>
+            </w:pPr>
+          </w:p>
+        </w:tc>
+        <w:tc>
+          <w:tcPr>
+            <w:tcW w:w="7975" w:type="dxa"/>
+          </w:tcPr>
+          <w:p>
+            <w:pPr>
+              <w:pStyle w:val="SemEspaamento"/>
+            </w:pPr>
+          </w:p>
+        </w:tc>
+      </w:tr>
+      <w:tr>
+        <w:tc>
+          <w:tcPr>
+            <w:tcW w:w="2830" w:type="dxa"/>
+          </w:tcPr>
+          <w:p>
+            <w:pPr>
+              <w:pStyle w:val="SemEspaamento"/>
+              <w:jc w:val="center"/>
+            </w:pPr>
+          </w:p>
+        </w:tc>
+        <w:tc>
+          <w:tcPr>
+            <w:tcW w:w="7975" w:type="dxa"/>
+          </w:tcPr>
+          <w:p>
+            <w:pPr>
+              <w:pStyle w:val="SemEspaamento"/>
+            </w:pPr>
+          </w:p>
+        </w:tc>
+      </w:tr>
+      <w:tr>
+        <w:tc>
+          <w:tcPr>
+            <w:tcW w:w="2830" w:type="dxa"/>
+          </w:tcPr>
+          <w:p>
+            <w:pPr>
+              <w:pStyle w:val="SemEspaamento"/>
+              <w:jc w:val="center"/>
+            </w:pPr>
+          </w:p>
+        </w:tc>
+        <w:tc>
+          <w:tcPr>
+            <w:tcW w:w="7975" w:type="dxa"/>
+          </w:tcPr>
+          <w:p>
+            <w:pPr>
+              <w:pStyle w:val="SemEspaamento"/>
+            </w:pPr>
+          </w:p>
+        </w:tc>
+      </w:tr>
+      <w:tr>
+        <w:tc>
+          <w:tcPr>
+            <w:tcW w:w="2830" w:type="dxa"/>
+          </w:tcPr>
+          <w:p>
+            <w:pPr>
+              <w:pStyle w:val="SemEspaamento"/>
+              <w:jc w:val="center"/>
+            </w:pPr>
+          </w:p>
+        </w:tc>
+        <w:tc>
+          <w:tcPr>
+            <w:tcW w:w="7975" w:type="dxa"/>
+          </w:tcPr>
+          <w:p>
+            <w:pPr>
+              <w:pStyle w:val="SemEspaamento"/>
+            </w:pPr>
+          </w:p>
+        </w:tc>
+      </w:tr>
+      <w:tr>
+        <w:tc>
+          <w:tcPr>
+            <w:tcW w:w="2830" w:type="dxa"/>
+          </w:tcPr>
+          <w:p>
+            <w:pPr>
+              <w:pStyle w:val="SemEspaamento"/>
+              <w:jc w:val="center"/>
+            </w:pPr>
+          </w:p>
+        </w:tc>
+        <w:tc>
+          <w:tcPr>
+            <w:tcW w:w="7975" w:type="dxa"/>
+          </w:tcPr>
+          <w:p>
+            <w:pPr>
+              <w:pStyle w:val="SemEspaamento"/>
+            </w:pPr>
+          </w:p>
+        </w:tc>
+      </w:tr>
+      <w:tr>
+        <w:tc>
+          <w:tcPr>
+            <w:tcW w:w="2830" w:type="dxa"/>
+          </w:tcPr>
+          <w:p>
+            <w:pPr>
+              <w:pStyle w:val="SemEspaamento"/>
+              <w:jc w:val="center"/>
+            </w:pPr>
+          </w:p>
+        </w:tc>
+        <w:tc>
+          <w:tcPr>
+            <w:tcW w:w="7975" w:type="dxa"/>
           </w:tcPr>
           <w:p>
             <w:pPr>

</xml_diff>

<commit_message>
Fim da aula 9
</commit_message>
<xml_diff>
--- a/Resume Tags.docx
+++ b/Resume Tags.docx
@@ -122,16 +122,174 @@
               <w:pStyle w:val="SemEspaamento"/>
               <w:jc w:val="center"/>
             </w:pPr>
-          </w:p>
-        </w:tc>
-        <w:tc>
-          <w:tcPr>
-            <w:tcW w:w="7975" w:type="dxa"/>
-          </w:tcPr>
-          <w:p>
-            <w:pPr>
-              <w:pStyle w:val="SemEspaamento"/>
-            </w:pPr>
+            <w:r>
+              <w:t xml:space="preserve">a </w:t>
+            </w:r>
+            <w:proofErr w:type="spellStart"/>
+            <w:r>
+              <w:t>href</w:t>
+            </w:r>
+            <w:proofErr w:type="spellEnd"/>
+            <w:r>
+              <w:t>=””</w:t>
+            </w:r>
+          </w:p>
+        </w:tc>
+        <w:tc>
+          <w:tcPr>
+            <w:tcW w:w="7975" w:type="dxa"/>
+          </w:tcPr>
+          <w:p>
+            <w:pPr>
+              <w:pStyle w:val="SemEspaamento"/>
+            </w:pPr>
+            <w:r>
+              <w:t>link</w:t>
+            </w:r>
+          </w:p>
+        </w:tc>
+      </w:tr>
+      <w:tr>
+        <w:tc>
+          <w:tcPr>
+            <w:tcW w:w="2830" w:type="dxa"/>
+          </w:tcPr>
+          <w:p>
+            <w:pPr>
+              <w:pStyle w:val="SemEspaamento"/>
+              <w:jc w:val="center"/>
+            </w:pPr>
+            <w:r>
+              <w:t xml:space="preserve">a </w:t>
+            </w:r>
+            <w:proofErr w:type="spellStart"/>
+            <w:r>
+              <w:t>name</w:t>
+            </w:r>
+            <w:proofErr w:type="spellEnd"/>
+            <w:r>
+              <w:t>=””</w:t>
+            </w:r>
+          </w:p>
+        </w:tc>
+        <w:tc>
+          <w:tcPr>
+            <w:tcW w:w="7975" w:type="dxa"/>
+          </w:tcPr>
+          <w:p>
+            <w:pPr>
+              <w:pStyle w:val="SemEspaamento"/>
+            </w:pPr>
+          </w:p>
+        </w:tc>
+      </w:tr>
+      <w:tr>
+        <w:tc>
+          <w:tcPr>
+            <w:tcW w:w="2830" w:type="dxa"/>
+          </w:tcPr>
+          <w:p>
+            <w:pPr>
+              <w:pStyle w:val="SemEspaamento"/>
+              <w:jc w:val="center"/>
+            </w:pPr>
+            <w:proofErr w:type="spellStart"/>
+            <w:r>
+              <w:t>article</w:t>
+            </w:r>
+            <w:proofErr w:type="spellEnd"/>
+          </w:p>
+        </w:tc>
+        <w:tc>
+          <w:tcPr>
+            <w:tcW w:w="7975" w:type="dxa"/>
+          </w:tcPr>
+          <w:p>
+            <w:pPr>
+              <w:pStyle w:val="SemEspaamento"/>
+            </w:pPr>
+            <w:r>
+              <w:t xml:space="preserve">Html5: os posts de um blog, de um fórum. </w:t>
+            </w:r>
+            <w:proofErr w:type="spellStart"/>
+            <w:r>
+              <w:t>Contteudo</w:t>
+            </w:r>
+            <w:proofErr w:type="spellEnd"/>
+            <w:r>
+              <w:t xml:space="preserve"> central de uma página. Se </w:t>
+            </w:r>
+            <w:proofErr w:type="spellStart"/>
+            <w:r>
+              <w:t>vc</w:t>
+            </w:r>
+            <w:proofErr w:type="spellEnd"/>
+            <w:r>
+              <w:t xml:space="preserve"> pegar tudo dentro de um </w:t>
+            </w:r>
+            <w:proofErr w:type="spellStart"/>
+            <w:r>
+              <w:t>article</w:t>
+            </w:r>
+            <w:proofErr w:type="spellEnd"/>
+            <w:r>
+              <w:t xml:space="preserve"> e colocar dentro de outra pagina a pessoa deve ser </w:t>
+            </w:r>
+            <w:proofErr w:type="spellStart"/>
+            <w:r>
+              <w:t>capza</w:t>
+            </w:r>
+            <w:proofErr w:type="spellEnd"/>
+            <w:r>
+              <w:t xml:space="preserve"> de entender </w:t>
+            </w:r>
+            <w:proofErr w:type="spellStart"/>
+            <w:r>
+              <w:t>porq</w:t>
+            </w:r>
+            <w:proofErr w:type="spellEnd"/>
+            <w:r>
+              <w:t xml:space="preserve"> ele é independente do resto</w:t>
+            </w:r>
+          </w:p>
+        </w:tc>
+      </w:tr>
+      <w:tr>
+        <w:tc>
+          <w:tcPr>
+            <w:tcW w:w="2830" w:type="dxa"/>
+          </w:tcPr>
+          <w:p>
+            <w:pPr>
+              <w:pStyle w:val="SemEspaamento"/>
+              <w:jc w:val="center"/>
+            </w:pPr>
+            <w:proofErr w:type="spellStart"/>
+            <w:r>
+              <w:t>aside</w:t>
+            </w:r>
+            <w:proofErr w:type="spellEnd"/>
+          </w:p>
+        </w:tc>
+        <w:tc>
+          <w:tcPr>
+            <w:tcW w:w="7975" w:type="dxa"/>
+          </w:tcPr>
+          <w:p>
+            <w:pPr>
+              <w:pStyle w:val="SemEspaamento"/>
+            </w:pPr>
+            <w:r>
+              <w:t xml:space="preserve">Barras laterais. </w:t>
+            </w:r>
+            <w:proofErr w:type="spellStart"/>
+            <w:r>
+              <w:t>Conteudo</w:t>
+            </w:r>
+            <w:proofErr w:type="spellEnd"/>
+            <w:r>
+              <w:t xml:space="preserve"> que fica lateral ao conteúdo principal</w:t>
+            </w:r>
           </w:p>
         </w:tc>
       </w:tr>
@@ -206,6 +364,37 @@
             </w:pPr>
             <w:proofErr w:type="spellStart"/>
             <w:r>
+              <w:t>blockquote</w:t>
+            </w:r>
+            <w:proofErr w:type="spellEnd"/>
+          </w:p>
+        </w:tc>
+        <w:tc>
+          <w:tcPr>
+            <w:tcW w:w="7975" w:type="dxa"/>
+          </w:tcPr>
+          <w:p>
+            <w:pPr>
+              <w:pStyle w:val="SemEspaamento"/>
+            </w:pPr>
+            <w:r>
+              <w:t>citação</w:t>
+            </w:r>
+          </w:p>
+        </w:tc>
+      </w:tr>
+      <w:tr>
+        <w:tc>
+          <w:tcPr>
+            <w:tcW w:w="2830" w:type="dxa"/>
+          </w:tcPr>
+          <w:p>
+            <w:pPr>
+              <w:pStyle w:val="SemEspaamento"/>
+              <w:jc w:val="center"/>
+            </w:pPr>
+            <w:proofErr w:type="spellStart"/>
+            <w:r>
               <w:t>dd</w:t>
             </w:r>
             <w:proofErr w:type="spellEnd"/>
@@ -324,6 +513,64 @@
               <w:pStyle w:val="SemEspaamento"/>
               <w:jc w:val="center"/>
             </w:pPr>
+            <w:proofErr w:type="spellStart"/>
+            <w:r>
+              <w:t>footer</w:t>
+            </w:r>
+            <w:proofErr w:type="spellEnd"/>
+          </w:p>
+        </w:tc>
+        <w:tc>
+          <w:tcPr>
+            <w:tcW w:w="7975" w:type="dxa"/>
+          </w:tcPr>
+          <w:p>
+            <w:pPr>
+              <w:pStyle w:val="SemEspaamento"/>
+            </w:pPr>
+            <w:r>
+              <w:t xml:space="preserve">HTML5 </w:t>
+            </w:r>
+            <w:proofErr w:type="spellStart"/>
+            <w:r>
+              <w:t>footer</w:t>
+            </w:r>
+            <w:proofErr w:type="spellEnd"/>
+            <w:r>
+              <w:t xml:space="preserve">. Pode ser do site, do </w:t>
+            </w:r>
+            <w:proofErr w:type="spellStart"/>
+            <w:r>
+              <w:t>section</w:t>
+            </w:r>
+            <w:proofErr w:type="spellEnd"/>
+            <w:r>
+              <w:t xml:space="preserve"> e ou do </w:t>
+            </w:r>
+            <w:proofErr w:type="spellStart"/>
+            <w:r>
+              <w:rPr>
+                <w:u w:val="single"/>
+              </w:rPr>
+              <w:t>articler</w:t>
+            </w:r>
+            <w:proofErr w:type="spellEnd"/>
+            <w:r>
+              <w:t>. Assim como o header</w:t>
+            </w:r>
+          </w:p>
+        </w:tc>
+      </w:tr>
+      <w:tr>
+        <w:tc>
+          <w:tcPr>
+            <w:tcW w:w="2830" w:type="dxa"/>
+          </w:tcPr>
+          <w:p>
+            <w:pPr>
+              <w:pStyle w:val="SemEspaamento"/>
+              <w:jc w:val="center"/>
+            </w:pPr>
             <w:r>
               <w:t>h1</w:t>
             </w:r>
@@ -548,6 +795,117 @@
               <w:jc w:val="center"/>
             </w:pPr>
             <w:r>
+              <w:t>header</w:t>
+            </w:r>
+          </w:p>
+        </w:tc>
+        <w:tc>
+          <w:tcPr>
+            <w:tcW w:w="7975" w:type="dxa"/>
+          </w:tcPr>
+          <w:p>
+            <w:pPr>
+              <w:pStyle w:val="SemEspaamento"/>
+            </w:pPr>
+            <w:proofErr w:type="spellStart"/>
+            <w:r>
+              <w:t>Tag</w:t>
+            </w:r>
+            <w:proofErr w:type="spellEnd"/>
+            <w:r>
+              <w:t xml:space="preserve"> do html5 que tem o cabeçalho do site. Aquilo que repete em todas as paginas</w:t>
+            </w:r>
+          </w:p>
+        </w:tc>
+      </w:tr>
+      <w:tr>
+        <w:tc>
+          <w:tcPr>
+            <w:tcW w:w="2830" w:type="dxa"/>
+          </w:tcPr>
+          <w:p>
+            <w:pPr>
+              <w:pStyle w:val="SemEspaamento"/>
+              <w:jc w:val="center"/>
+              <w:rPr>
+                <w:u w:val="single"/>
+              </w:rPr>
+            </w:pPr>
+            <w:r>
+              <w:t>&lt;</w:t>
+            </w:r>
+            <w:proofErr w:type="spellStart"/>
+            <w:r>
+              <w:t>img</w:t>
+            </w:r>
+            <w:proofErr w:type="spellEnd"/>
+            <w:r>
+              <w:t xml:space="preserve"> </w:t>
+            </w:r>
+            <w:proofErr w:type="spellStart"/>
+            <w:r>
+              <w:t>src</w:t>
+            </w:r>
+            <w:proofErr w:type="spellEnd"/>
+            <w:r>
+              <w:t xml:space="preserve">="" </w:t>
+            </w:r>
+            <w:proofErr w:type="spellStart"/>
+            <w:r>
+              <w:t>alt</w:t>
+            </w:r>
+            <w:proofErr w:type="spellEnd"/>
+            <w:r>
+              <w:t>=""&gt;</w:t>
+            </w:r>
+          </w:p>
+        </w:tc>
+        <w:tc>
+          <w:tcPr>
+            <w:tcW w:w="7975" w:type="dxa"/>
+          </w:tcPr>
+          <w:p>
+            <w:pPr>
+              <w:pStyle w:val="SemEspaamento"/>
+            </w:pPr>
+            <w:proofErr w:type="spellStart"/>
+            <w:r>
+              <w:t>Alt</w:t>
+            </w:r>
+            <w:proofErr w:type="spellEnd"/>
+            <w:r>
+              <w:t xml:space="preserve">=” ajuda buscadores e mostra o que é </w:t>
+            </w:r>
+            <w:proofErr w:type="gramStart"/>
+            <w:r>
+              <w:t>pra</w:t>
+            </w:r>
+            <w:proofErr w:type="gramEnd"/>
+            <w:r>
+              <w:t xml:space="preserve"> ser exibido enquanto a pagina </w:t>
+            </w:r>
+            <w:proofErr w:type="spellStart"/>
+            <w:r>
+              <w:t>est´´a</w:t>
+            </w:r>
+            <w:proofErr w:type="spellEnd"/>
+            <w:r>
+              <w:t xml:space="preserve"> carregando</w:t>
+            </w:r>
+          </w:p>
+        </w:tc>
+      </w:tr>
+      <w:tr>
+        <w:tc>
+          <w:tcPr>
+            <w:tcW w:w="2830" w:type="dxa"/>
+          </w:tcPr>
+          <w:p>
+            <w:pPr>
+              <w:pStyle w:val="SemEspaamento"/>
+              <w:jc w:val="center"/>
+            </w:pPr>
+            <w:r>
               <w:t>li</w:t>
             </w:r>
           </w:p>
@@ -562,6 +920,71 @@
             </w:pPr>
             <w:r>
               <w:t>Item de lista (ordenada ou não)</w:t>
+            </w:r>
+          </w:p>
+        </w:tc>
+      </w:tr>
+      <w:tr>
+        <w:tc>
+          <w:tcPr>
+            <w:tcW w:w="2830" w:type="dxa"/>
+          </w:tcPr>
+          <w:p>
+            <w:pPr>
+              <w:pStyle w:val="SemEspaamento"/>
+              <w:jc w:val="center"/>
+            </w:pPr>
+            <w:proofErr w:type="spellStart"/>
+            <w:r>
+              <w:t>nav</w:t>
+            </w:r>
+            <w:proofErr w:type="spellEnd"/>
+          </w:p>
+        </w:tc>
+        <w:tc>
+          <w:tcPr>
+            <w:tcW w:w="7975" w:type="dxa"/>
+          </w:tcPr>
+          <w:p>
+            <w:pPr>
+              <w:pStyle w:val="SemEspaamento"/>
+            </w:pPr>
+            <w:proofErr w:type="spellStart"/>
+            <w:r>
+              <w:t>Tag</w:t>
+            </w:r>
+            <w:proofErr w:type="spellEnd"/>
+            <w:r>
+              <w:t xml:space="preserve"> do</w:t>
+            </w:r>
+            <w:bookmarkStart w:id="0" w:name="_GoBack"/>
+            <w:bookmarkEnd w:id="0"/>
+            <w:r>
+              <w:t xml:space="preserve"> </w:t>
+            </w:r>
+            <w:proofErr w:type="spellStart"/>
+            <w:r>
+              <w:t>html</w:t>
+            </w:r>
+            <w:proofErr w:type="spellEnd"/>
+            <w:r>
+              <w:t xml:space="preserve"> 5 que define o menu de navegação. Pode estar </w:t>
+            </w:r>
+            <w:proofErr w:type="gramStart"/>
+            <w:r>
+              <w:t>dentro da header</w:t>
+            </w:r>
+            <w:proofErr w:type="gramEnd"/>
+            <w:r>
+              <w:t xml:space="preserve"> ou da </w:t>
+            </w:r>
+            <w:proofErr w:type="spellStart"/>
+            <w:r>
+              <w:t>footer</w:t>
+            </w:r>
+            <w:proofErr w:type="spellEnd"/>
+            <w:r>
+              <w:t>.</w:t>
             </w:r>
           </w:p>
         </w:tc>
@@ -852,6 +1275,58 @@
             </w:pPr>
             <w:proofErr w:type="spellStart"/>
             <w:r>
+              <w:t>section</w:t>
+            </w:r>
+            <w:proofErr w:type="spellEnd"/>
+          </w:p>
+        </w:tc>
+        <w:tc>
+          <w:tcPr>
+            <w:tcW w:w="7975" w:type="dxa"/>
+          </w:tcPr>
+          <w:p>
+            <w:pPr>
+              <w:pStyle w:val="SemEspaamento"/>
+            </w:pPr>
+            <w:proofErr w:type="spellStart"/>
+            <w:r>
+              <w:t>Tag</w:t>
+            </w:r>
+            <w:proofErr w:type="spellEnd"/>
+            <w:r>
+              <w:t xml:space="preserve"> html5. É uma seção do site. Contém listas de post de um blog, lista de comentários, lista de widgets de uma barra lateral... </w:t>
+            </w:r>
+            <w:r>
+              <w:t xml:space="preserve">Geralmente se coloca uma </w:t>
+            </w:r>
+            <w:proofErr w:type="spellStart"/>
+            <w:r>
+              <w:t>tag</w:t>
+            </w:r>
+            <w:proofErr w:type="spellEnd"/>
+            <w:r>
+              <w:t xml:space="preserve"> H1 em cada </w:t>
+            </w:r>
+            <w:proofErr w:type="spellStart"/>
+            <w:r>
+              <w:t>section</w:t>
+            </w:r>
+            <w:proofErr w:type="spellEnd"/>
+          </w:p>
+        </w:tc>
+      </w:tr>
+      <w:tr>
+        <w:tc>
+          <w:tcPr>
+            <w:tcW w:w="2830" w:type="dxa"/>
+          </w:tcPr>
+          <w:p>
+            <w:pPr>
+              <w:pStyle w:val="SemEspaamento"/>
+              <w:jc w:val="center"/>
+            </w:pPr>
+            <w:proofErr w:type="spellStart"/>
+            <w:r>
               <w:t>strong</w:t>
             </w:r>
             <w:proofErr w:type="spellEnd"/>
@@ -901,12 +1376,7 @@
             </w:r>
             <w:r>
               <w:br/>
-              <w:t>Se não for a homepage, usar o nome do artigo e o nome do site no Final após um se</w:t>
-            </w:r>
-            <w:bookmarkStart w:id="0" w:name="_GoBack"/>
-            <w:bookmarkEnd w:id="0"/>
-            <w:r>
-              <w:t>parador</w:t>
+              <w:t>Se não for a homepage, usar o nome do artigo e o nome do site no Final após um separador</w:t>
             </w:r>
           </w:p>
         </w:tc>
@@ -939,167 +1409,6 @@
             <w:r>
               <w:t>Lista não ordenada</w:t>
             </w:r>
-          </w:p>
-        </w:tc>
-      </w:tr>
-      <w:tr>
-        <w:tc>
-          <w:tcPr>
-            <w:tcW w:w="2830" w:type="dxa"/>
-          </w:tcPr>
-          <w:p>
-            <w:pPr>
-              <w:pStyle w:val="SemEspaamento"/>
-              <w:jc w:val="center"/>
-            </w:pPr>
-          </w:p>
-        </w:tc>
-        <w:tc>
-          <w:tcPr>
-            <w:tcW w:w="7975" w:type="dxa"/>
-          </w:tcPr>
-          <w:p>
-            <w:pPr>
-              <w:pStyle w:val="SemEspaamento"/>
-            </w:pPr>
-          </w:p>
-        </w:tc>
-      </w:tr>
-      <w:tr>
-        <w:tc>
-          <w:tcPr>
-            <w:tcW w:w="2830" w:type="dxa"/>
-          </w:tcPr>
-          <w:p>
-            <w:pPr>
-              <w:pStyle w:val="SemEspaamento"/>
-              <w:jc w:val="center"/>
-            </w:pPr>
-          </w:p>
-        </w:tc>
-        <w:tc>
-          <w:tcPr>
-            <w:tcW w:w="7975" w:type="dxa"/>
-          </w:tcPr>
-          <w:p>
-            <w:pPr>
-              <w:pStyle w:val="SemEspaamento"/>
-            </w:pPr>
-          </w:p>
-        </w:tc>
-      </w:tr>
-      <w:tr>
-        <w:tc>
-          <w:tcPr>
-            <w:tcW w:w="2830" w:type="dxa"/>
-          </w:tcPr>
-          <w:p>
-            <w:pPr>
-              <w:pStyle w:val="SemEspaamento"/>
-              <w:jc w:val="center"/>
-            </w:pPr>
-          </w:p>
-        </w:tc>
-        <w:tc>
-          <w:tcPr>
-            <w:tcW w:w="7975" w:type="dxa"/>
-          </w:tcPr>
-          <w:p>
-            <w:pPr>
-              <w:pStyle w:val="SemEspaamento"/>
-            </w:pPr>
-          </w:p>
-        </w:tc>
-      </w:tr>
-      <w:tr>
-        <w:tc>
-          <w:tcPr>
-            <w:tcW w:w="2830" w:type="dxa"/>
-          </w:tcPr>
-          <w:p>
-            <w:pPr>
-              <w:pStyle w:val="SemEspaamento"/>
-              <w:jc w:val="center"/>
-            </w:pPr>
-          </w:p>
-        </w:tc>
-        <w:tc>
-          <w:tcPr>
-            <w:tcW w:w="7975" w:type="dxa"/>
-          </w:tcPr>
-          <w:p>
-            <w:pPr>
-              <w:pStyle w:val="SemEspaamento"/>
-            </w:pPr>
-          </w:p>
-        </w:tc>
-      </w:tr>
-      <w:tr>
-        <w:tc>
-          <w:tcPr>
-            <w:tcW w:w="2830" w:type="dxa"/>
-          </w:tcPr>
-          <w:p>
-            <w:pPr>
-              <w:pStyle w:val="SemEspaamento"/>
-              <w:jc w:val="center"/>
-            </w:pPr>
-          </w:p>
-        </w:tc>
-        <w:tc>
-          <w:tcPr>
-            <w:tcW w:w="7975" w:type="dxa"/>
-          </w:tcPr>
-          <w:p>
-            <w:pPr>
-              <w:pStyle w:val="SemEspaamento"/>
-            </w:pPr>
-          </w:p>
-        </w:tc>
-      </w:tr>
-      <w:tr>
-        <w:tc>
-          <w:tcPr>
-            <w:tcW w:w="2830" w:type="dxa"/>
-          </w:tcPr>
-          <w:p>
-            <w:pPr>
-              <w:pStyle w:val="SemEspaamento"/>
-              <w:jc w:val="center"/>
-            </w:pPr>
-          </w:p>
-        </w:tc>
-        <w:tc>
-          <w:tcPr>
-            <w:tcW w:w="7975" w:type="dxa"/>
-          </w:tcPr>
-          <w:p>
-            <w:pPr>
-              <w:pStyle w:val="SemEspaamento"/>
-            </w:pPr>
-          </w:p>
-        </w:tc>
-      </w:tr>
-      <w:tr>
-        <w:tc>
-          <w:tcPr>
-            <w:tcW w:w="2830" w:type="dxa"/>
-          </w:tcPr>
-          <w:p>
-            <w:pPr>
-              <w:pStyle w:val="SemEspaamento"/>
-              <w:jc w:val="center"/>
-            </w:pPr>
-          </w:p>
-        </w:tc>
-        <w:tc>
-          <w:tcPr>
-            <w:tcW w:w="7975" w:type="dxa"/>
-          </w:tcPr>
-          <w:p>
-            <w:pPr>
-              <w:pStyle w:val="SemEspaamento"/>
-            </w:pPr>
           </w:p>
         </w:tc>
       </w:tr>
@@ -1165,9 +1474,95 @@
         <w:pStyle w:val="SemEspaamento"/>
       </w:pPr>
       <w:r>
+        <w:t>CSS</w:t>
+      </w:r>
+      <w:r>
         <w:tab/>
       </w:r>
+    </w:p>
+    <w:tbl>
+      <w:tblPr>
+        <w:tblStyle w:val="Tabelacomgrade"/>
+        <w:tblW w:w="0" w:type="auto"/>
+        <w:tblLook w:val="04A0" w:firstRow="1" w:lastRow="0" w:firstColumn="1" w:lastColumn="0" w:noHBand="0" w:noVBand="1"/>
+      </w:tblPr>
+      <w:tblGrid>
+        <w:gridCol w:w="5228"/>
+        <w:gridCol w:w="5228"/>
+      </w:tblGrid>
+      <w:tr>
+        <w:tc>
+          <w:tcPr>
+            <w:tcW w:w="5228" w:type="dxa"/>
+          </w:tcPr>
+          <w:p>
+            <w:pPr>
+              <w:pStyle w:val="SemEspaamento"/>
+            </w:pPr>
+          </w:p>
+        </w:tc>
+        <w:tc>
+          <w:tcPr>
+            <w:tcW w:w="5228" w:type="dxa"/>
+          </w:tcPr>
+          <w:p>
+            <w:pPr>
+              <w:pStyle w:val="SemEspaamento"/>
+            </w:pPr>
+          </w:p>
+        </w:tc>
+      </w:tr>
+      <w:tr>
+        <w:tc>
+          <w:tcPr>
+            <w:tcW w:w="5228" w:type="dxa"/>
+          </w:tcPr>
+          <w:p>
+            <w:pPr>
+              <w:pStyle w:val="SemEspaamento"/>
+            </w:pPr>
+          </w:p>
+        </w:tc>
+        <w:tc>
+          <w:tcPr>
+            <w:tcW w:w="5228" w:type="dxa"/>
+          </w:tcPr>
+          <w:p>
+            <w:pPr>
+              <w:pStyle w:val="SemEspaamento"/>
+            </w:pPr>
+          </w:p>
+        </w:tc>
+      </w:tr>
+      <w:tr>
+        <w:tc>
+          <w:tcPr>
+            <w:tcW w:w="5228" w:type="dxa"/>
+          </w:tcPr>
+          <w:p>
+            <w:pPr>
+              <w:pStyle w:val="SemEspaamento"/>
+            </w:pPr>
+          </w:p>
+        </w:tc>
+        <w:tc>
+          <w:tcPr>
+            <w:tcW w:w="5228" w:type="dxa"/>
+          </w:tcPr>
+          <w:p>
+            <w:pPr>
+              <w:pStyle w:val="SemEspaamento"/>
+            </w:pPr>
+          </w:p>
+        </w:tc>
+      </w:tr>
+    </w:tbl>
+    <w:p>
+      <w:pPr>
+        <w:pStyle w:val="SemEspaamento"/>
+      </w:pPr>
       <w:r>
+        <w:lastRenderedPageBreak/>
         <w:tab/>
       </w:r>
       <w:r>

</xml_diff>